<commit_message>
add: tutorial do jogo flappy bird corrigido
</commit_message>
<xml_diff>
--- a/assets/files/Modelo_Documentacao_jogo.docx
+++ b/assets/files/Modelo_Documentacao_jogo.docx
@@ -33,7 +33,7 @@
           <w:p>
             <w:pPr>
               <w:pStyle w:val="Normal"/>
-              <w:spacing w:lineRule="auto" w:line="240" w:before="0" w:after="0"/>
+              <w:spacing w:lineRule="auto" w:line="240" w:before="57" w:after="57"/>
               <w:jc w:val="center"/>
               <w:rPr>
                 <w:rFonts w:ascii="Calibri" w:hAnsi="Calibri" w:cs="Arial" w:asciiTheme="minorHAnsi" w:hAnsiTheme="minorHAnsi"/>
@@ -44,21 +44,32 @@
                 <w:szCs w:val="24"/>
               </w:rPr>
             </w:pPr>
-            <w:bookmarkStart w:id="0" w:name="__DdeLink__846_831378288"/>
-            <w:bookmarkStart w:id="1" w:name="_GoBack"/>
+            <w:bookmarkStart w:id="0" w:name="_GoBack"/>
+            <w:bookmarkEnd w:id="0"/>
+            <w:r>
+              <w:rPr>
+                <w:rFonts w:eastAsia="Times New Roman" w:cs="Arial" w:ascii="Arial" w:hAnsi="Arial"/>
+                <w:b/>
+                <w:bCs/>
+                <w:color w:val="FFFFFF"/>
+                <w:szCs w:val="24"/>
+                <w:lang w:eastAsia="pt-BR"/>
+              </w:rPr>
+              <w:t>M</w:t>
+            </w:r>
+            <w:bookmarkStart w:id="1" w:name="__DdeLink__846_831378288"/>
+            <w:r>
+              <w:rPr>
+                <w:rFonts w:eastAsia="Times New Roman" w:cs="Arial" w:ascii="Arial" w:hAnsi="Arial"/>
+                <w:b/>
+                <w:bCs/>
+                <w:color w:val="FFFFFF"/>
+                <w:szCs w:val="24"/>
+                <w:lang w:eastAsia="pt-BR"/>
+              </w:rPr>
+              <w:t>odelo de Documento de Game Design</w:t>
+            </w:r>
             <w:bookmarkEnd w:id="1"/>
-            <w:r>
-              <w:rPr>
-                <w:rFonts w:eastAsia="Times New Roman" w:cs="Arial" w:ascii="Calibri" w:hAnsi="Calibri" w:asciiTheme="minorHAnsi" w:hAnsiTheme="minorHAnsi"/>
-                <w:b/>
-                <w:bCs/>
-                <w:color w:val="FFFFFF"/>
-                <w:szCs w:val="24"/>
-                <w:lang w:eastAsia="pt-BR"/>
-              </w:rPr>
-              <w:t>Modelo de Documento de Game Design</w:t>
-            </w:r>
-            <w:bookmarkEnd w:id="0"/>
           </w:p>
         </w:tc>
       </w:tr>
@@ -76,20 +87,20 @@
           <w:p>
             <w:pPr>
               <w:pStyle w:val="Normal"/>
-              <w:spacing w:lineRule="auto" w:line="240" w:before="0" w:after="0"/>
-              <w:ind w:hanging="0"/>
-              <w:jc w:val="left"/>
-              <w:rPr>
-                <w:rFonts w:ascii="Calibri" w:hAnsi="Calibri" w:cs="Arial" w:asciiTheme="minorHAnsi" w:hAnsiTheme="minorHAnsi"/>
-                <w:b/>
-                <w:b/>
-                <w:bCs/>
-                <w:szCs w:val="24"/>
-              </w:rPr>
-            </w:pPr>
-            <w:r>
-              <w:rPr>
-                <w:rFonts w:eastAsia="Times New Roman" w:cs="Arial" w:ascii="Calibri" w:hAnsi="Calibri" w:asciiTheme="minorHAnsi" w:hAnsiTheme="minorHAnsi"/>
+              <w:spacing w:lineRule="auto" w:line="240" w:before="57" w:after="57"/>
+              <w:ind w:hanging="0"/>
+              <w:jc w:val="left"/>
+              <w:rPr>
+                <w:rFonts w:ascii="Calibri" w:hAnsi="Calibri" w:cs="Arial" w:asciiTheme="minorHAnsi" w:hAnsiTheme="minorHAnsi"/>
+                <w:b/>
+                <w:b/>
+                <w:bCs/>
+                <w:szCs w:val="24"/>
+              </w:rPr>
+            </w:pPr>
+            <w:r>
+              <w:rPr>
+                <w:rFonts w:eastAsia="Times New Roman" w:cs="Arial" w:ascii="Arial" w:hAnsi="Arial"/>
                 <w:b/>
                 <w:bCs/>
                 <w:szCs w:val="24"/>
@@ -114,17 +125,17 @@
           <w:p>
             <w:pPr>
               <w:pStyle w:val="Normal"/>
-              <w:spacing w:lineRule="auto" w:line="240" w:before="0" w:after="0"/>
-              <w:ind w:hanging="0"/>
-              <w:jc w:val="left"/>
-              <w:rPr>
-                <w:rFonts w:ascii="Calibri" w:hAnsi="Calibri" w:cs="Arial" w:asciiTheme="minorHAnsi" w:hAnsiTheme="minorHAnsi"/>
-                <w:szCs w:val="24"/>
-              </w:rPr>
-            </w:pPr>
-            <w:r>
-              <w:rPr>
-                <w:rFonts w:eastAsia="Times New Roman" w:cs="Arial" w:ascii="Calibri" w:hAnsi="Calibri" w:asciiTheme="minorHAnsi" w:hAnsiTheme="minorHAnsi"/>
+              <w:spacing w:lineRule="auto" w:line="240" w:before="57" w:after="57"/>
+              <w:ind w:hanging="0"/>
+              <w:jc w:val="left"/>
+              <w:rPr>
+                <w:rFonts w:ascii="Calibri" w:hAnsi="Calibri" w:cs="Arial" w:asciiTheme="minorHAnsi" w:hAnsiTheme="minorHAnsi"/>
+                <w:szCs w:val="24"/>
+              </w:rPr>
+            </w:pPr>
+            <w:r>
+              <w:rPr>
+                <w:rFonts w:eastAsia="Times New Roman" w:cs="Arial" w:ascii="Arial" w:hAnsi="Arial"/>
                 <w:szCs w:val="24"/>
                 <w:lang w:eastAsia="pt-BR"/>
               </w:rPr>
@@ -147,17 +158,17 @@
           <w:p>
             <w:pPr>
               <w:pStyle w:val="Normal"/>
-              <w:spacing w:lineRule="auto" w:line="240" w:before="0" w:after="0"/>
-              <w:ind w:hanging="0"/>
-              <w:jc w:val="left"/>
-              <w:rPr>
-                <w:rFonts w:ascii="Calibri" w:hAnsi="Calibri" w:cs="Arial" w:asciiTheme="minorHAnsi" w:hAnsiTheme="minorHAnsi"/>
-                <w:szCs w:val="24"/>
-              </w:rPr>
-            </w:pPr>
-            <w:r>
-              <w:rPr>
-                <w:rFonts w:eastAsia="Times New Roman" w:cs="Arial" w:ascii="Calibri" w:hAnsi="Calibri" w:asciiTheme="minorHAnsi" w:hAnsiTheme="minorHAnsi"/>
+              <w:spacing w:lineRule="auto" w:line="240" w:before="57" w:after="57"/>
+              <w:ind w:hanging="0"/>
+              <w:jc w:val="left"/>
+              <w:rPr>
+                <w:rFonts w:ascii="Calibri" w:hAnsi="Calibri" w:cs="Arial" w:asciiTheme="minorHAnsi" w:hAnsiTheme="minorHAnsi"/>
+                <w:szCs w:val="24"/>
+              </w:rPr>
+            </w:pPr>
+            <w:r>
+              <w:rPr>
+                <w:rFonts w:eastAsia="Times New Roman" w:cs="Arial" w:ascii="Arial" w:hAnsi="Arial"/>
                 <w:b/>
                 <w:bCs/>
                 <w:szCs w:val="24"/>
@@ -182,17 +193,17 @@
           <w:p>
             <w:pPr>
               <w:pStyle w:val="Normal"/>
-              <w:spacing w:lineRule="auto" w:line="240" w:before="0" w:after="0"/>
-              <w:ind w:hanging="0"/>
-              <w:jc w:val="left"/>
-              <w:rPr>
-                <w:rFonts w:ascii="Calibri" w:hAnsi="Calibri" w:cs="Arial" w:asciiTheme="minorHAnsi" w:hAnsiTheme="minorHAnsi"/>
-                <w:szCs w:val="24"/>
-              </w:rPr>
-            </w:pPr>
-            <w:r>
-              <w:rPr>
-                <w:rFonts w:eastAsia="Times New Roman" w:cs="Arial" w:ascii="Calibri" w:hAnsi="Calibri" w:asciiTheme="minorHAnsi" w:hAnsiTheme="minorHAnsi"/>
+              <w:spacing w:lineRule="auto" w:line="240" w:before="57" w:after="57"/>
+              <w:ind w:hanging="0"/>
+              <w:jc w:val="left"/>
+              <w:rPr>
+                <w:rFonts w:ascii="Calibri" w:hAnsi="Calibri" w:cs="Arial" w:asciiTheme="minorHAnsi" w:hAnsiTheme="minorHAnsi"/>
+                <w:szCs w:val="24"/>
+              </w:rPr>
+            </w:pPr>
+            <w:r>
+              <w:rPr>
+                <w:rFonts w:eastAsia="Times New Roman" w:cs="Arial" w:ascii="Arial" w:hAnsi="Arial"/>
                 <w:szCs w:val="24"/>
                 <w:lang w:eastAsia="pt-BR"/>
               </w:rPr>
@@ -215,20 +226,20 @@
           <w:p>
             <w:pPr>
               <w:pStyle w:val="Normal"/>
-              <w:spacing w:lineRule="auto" w:line="240" w:before="0" w:after="0"/>
-              <w:ind w:hanging="0"/>
-              <w:jc w:val="left"/>
-              <w:rPr>
-                <w:rFonts w:ascii="Calibri" w:hAnsi="Calibri" w:cs="Arial" w:asciiTheme="minorHAnsi" w:hAnsiTheme="minorHAnsi"/>
-                <w:b/>
-                <w:b/>
-                <w:bCs/>
-                <w:szCs w:val="24"/>
-              </w:rPr>
-            </w:pPr>
-            <w:r>
-              <w:rPr>
-                <w:rFonts w:eastAsia="Times New Roman" w:cs="Arial" w:ascii="Calibri" w:hAnsi="Calibri" w:asciiTheme="minorHAnsi" w:hAnsiTheme="minorHAnsi"/>
+              <w:spacing w:lineRule="auto" w:line="240" w:before="57" w:after="57"/>
+              <w:ind w:hanging="0"/>
+              <w:jc w:val="left"/>
+              <w:rPr>
+                <w:rFonts w:ascii="Calibri" w:hAnsi="Calibri" w:cs="Arial" w:asciiTheme="minorHAnsi" w:hAnsiTheme="minorHAnsi"/>
+                <w:b/>
+                <w:b/>
+                <w:bCs/>
+                <w:szCs w:val="24"/>
+              </w:rPr>
+            </w:pPr>
+            <w:r>
+              <w:rPr>
+                <w:rFonts w:eastAsia="Times New Roman" w:cs="Arial" w:ascii="Arial" w:hAnsi="Arial"/>
                 <w:b/>
                 <w:bCs/>
                 <w:szCs w:val="24"/>
@@ -253,17 +264,17 @@
           <w:p>
             <w:pPr>
               <w:pStyle w:val="Normal"/>
-              <w:spacing w:lineRule="auto" w:line="240" w:before="0" w:after="0"/>
-              <w:ind w:hanging="0"/>
-              <w:jc w:val="left"/>
-              <w:rPr>
-                <w:rFonts w:ascii="Calibri" w:hAnsi="Calibri" w:cs="Arial" w:asciiTheme="minorHAnsi" w:hAnsiTheme="minorHAnsi"/>
-                <w:szCs w:val="24"/>
-              </w:rPr>
-            </w:pPr>
-            <w:r>
-              <w:rPr>
-                <w:rFonts w:eastAsia="Times New Roman" w:cs="Arial" w:ascii="Calibri" w:hAnsi="Calibri" w:asciiTheme="minorHAnsi" w:hAnsiTheme="minorHAnsi"/>
+              <w:spacing w:lineRule="auto" w:line="240" w:before="57" w:after="57"/>
+              <w:ind w:hanging="0"/>
+              <w:jc w:val="left"/>
+              <w:rPr>
+                <w:rFonts w:ascii="Calibri" w:hAnsi="Calibri" w:cs="Arial" w:asciiTheme="minorHAnsi" w:hAnsiTheme="minorHAnsi"/>
+                <w:szCs w:val="24"/>
+              </w:rPr>
+            </w:pPr>
+            <w:r>
+              <w:rPr>
+                <w:rFonts w:eastAsia="Times New Roman" w:cs="Arial" w:ascii="Arial" w:hAnsi="Arial"/>
                 <w:szCs w:val="24"/>
                 <w:lang w:eastAsia="pt-BR"/>
               </w:rPr>
@@ -286,20 +297,20 @@
           <w:p>
             <w:pPr>
               <w:pStyle w:val="Normal"/>
-              <w:spacing w:lineRule="auto" w:line="240" w:before="0" w:after="0"/>
-              <w:ind w:hanging="0"/>
-              <w:jc w:val="left"/>
-              <w:rPr>
-                <w:rFonts w:ascii="Calibri" w:hAnsi="Calibri" w:cs="Arial" w:asciiTheme="minorHAnsi" w:hAnsiTheme="minorHAnsi"/>
-                <w:b/>
-                <w:b/>
-                <w:bCs/>
-                <w:szCs w:val="24"/>
-              </w:rPr>
-            </w:pPr>
-            <w:r>
-              <w:rPr>
-                <w:rFonts w:eastAsia="Times New Roman" w:cs="Arial" w:ascii="Calibri" w:hAnsi="Calibri" w:asciiTheme="minorHAnsi" w:hAnsiTheme="minorHAnsi"/>
+              <w:spacing w:lineRule="auto" w:line="240" w:before="57" w:after="57"/>
+              <w:ind w:hanging="0"/>
+              <w:jc w:val="left"/>
+              <w:rPr>
+                <w:rFonts w:ascii="Calibri" w:hAnsi="Calibri" w:cs="Arial" w:asciiTheme="minorHAnsi" w:hAnsiTheme="minorHAnsi"/>
+                <w:b/>
+                <w:b/>
+                <w:bCs/>
+                <w:szCs w:val="24"/>
+              </w:rPr>
+            </w:pPr>
+            <w:r>
+              <w:rPr>
+                <w:rFonts w:eastAsia="Times New Roman" w:cs="Arial" w:ascii="Arial" w:hAnsi="Arial"/>
                 <w:b/>
                 <w:bCs/>
                 <w:szCs w:val="24"/>
@@ -324,17 +335,17 @@
           <w:p>
             <w:pPr>
               <w:pStyle w:val="Normal"/>
-              <w:spacing w:lineRule="auto" w:line="240" w:before="0" w:after="0"/>
-              <w:ind w:hanging="0"/>
-              <w:jc w:val="left"/>
-              <w:rPr>
-                <w:rFonts w:ascii="Calibri" w:hAnsi="Calibri" w:cs="Arial" w:asciiTheme="minorHAnsi" w:hAnsiTheme="minorHAnsi"/>
-                <w:szCs w:val="24"/>
-              </w:rPr>
-            </w:pPr>
-            <w:r>
-              <w:rPr>
-                <w:rFonts w:eastAsia="Times New Roman" w:cs="Arial" w:ascii="Calibri" w:hAnsi="Calibri" w:asciiTheme="minorHAnsi" w:hAnsiTheme="minorHAnsi"/>
+              <w:spacing w:lineRule="auto" w:line="240" w:before="57" w:after="57"/>
+              <w:ind w:hanging="0"/>
+              <w:jc w:val="left"/>
+              <w:rPr>
+                <w:rFonts w:ascii="Calibri" w:hAnsi="Calibri" w:cs="Arial" w:asciiTheme="minorHAnsi" w:hAnsiTheme="minorHAnsi"/>
+                <w:szCs w:val="24"/>
+              </w:rPr>
+            </w:pPr>
+            <w:r>
+              <w:rPr>
+                <w:rFonts w:eastAsia="Times New Roman" w:cs="Arial" w:ascii="Arial" w:hAnsi="Arial"/>
                 <w:szCs w:val="24"/>
                 <w:lang w:eastAsia="pt-BR"/>
               </w:rPr>
@@ -357,20 +368,20 @@
           <w:p>
             <w:pPr>
               <w:pStyle w:val="Normal"/>
-              <w:spacing w:lineRule="auto" w:line="240" w:before="0" w:after="0"/>
-              <w:ind w:hanging="0"/>
-              <w:jc w:val="left"/>
-              <w:rPr>
-                <w:rFonts w:ascii="Calibri" w:hAnsi="Calibri" w:cs="Arial" w:asciiTheme="minorHAnsi" w:hAnsiTheme="minorHAnsi"/>
-                <w:b/>
-                <w:b/>
-                <w:bCs/>
-                <w:szCs w:val="24"/>
-              </w:rPr>
-            </w:pPr>
-            <w:r>
-              <w:rPr>
-                <w:rFonts w:eastAsia="Times New Roman" w:cs="Arial" w:ascii="Calibri" w:hAnsi="Calibri" w:asciiTheme="minorHAnsi" w:hAnsiTheme="minorHAnsi"/>
+              <w:spacing w:lineRule="auto" w:line="240" w:before="57" w:after="57"/>
+              <w:ind w:hanging="0"/>
+              <w:jc w:val="left"/>
+              <w:rPr>
+                <w:rFonts w:ascii="Calibri" w:hAnsi="Calibri" w:cs="Arial" w:asciiTheme="minorHAnsi" w:hAnsiTheme="minorHAnsi"/>
+                <w:b/>
+                <w:b/>
+                <w:bCs/>
+                <w:szCs w:val="24"/>
+              </w:rPr>
+            </w:pPr>
+            <w:r>
+              <w:rPr>
+                <w:rFonts w:eastAsia="Times New Roman" w:cs="Arial" w:ascii="Arial" w:hAnsi="Arial"/>
                 <w:b/>
                 <w:bCs/>
                 <w:szCs w:val="24"/>
@@ -395,17 +406,17 @@
           <w:p>
             <w:pPr>
               <w:pStyle w:val="Normal"/>
-              <w:spacing w:lineRule="auto" w:line="240" w:before="0" w:after="0"/>
-              <w:ind w:hanging="0"/>
-              <w:jc w:val="left"/>
-              <w:rPr>
-                <w:rFonts w:ascii="Calibri" w:hAnsi="Calibri" w:cs="Arial" w:asciiTheme="minorHAnsi" w:hAnsiTheme="minorHAnsi"/>
-                <w:szCs w:val="24"/>
-              </w:rPr>
-            </w:pPr>
-            <w:r>
-              <w:rPr>
-                <w:rFonts w:eastAsia="Times New Roman" w:cs="Arial" w:ascii="Calibri" w:hAnsi="Calibri" w:asciiTheme="minorHAnsi" w:hAnsiTheme="minorHAnsi"/>
+              <w:spacing w:lineRule="auto" w:line="240" w:before="57" w:after="57"/>
+              <w:ind w:hanging="0"/>
+              <w:jc w:val="left"/>
+              <w:rPr>
+                <w:rFonts w:ascii="Calibri" w:hAnsi="Calibri" w:cs="Arial" w:asciiTheme="minorHAnsi" w:hAnsiTheme="minorHAnsi"/>
+                <w:szCs w:val="24"/>
+              </w:rPr>
+            </w:pPr>
+            <w:r>
+              <w:rPr>
+                <w:rFonts w:eastAsia="Times New Roman" w:cs="Arial" w:ascii="Arial" w:hAnsi="Arial"/>
                 <w:szCs w:val="24"/>
                 <w:lang w:eastAsia="pt-BR"/>
               </w:rPr>
@@ -428,20 +439,20 @@
           <w:p>
             <w:pPr>
               <w:pStyle w:val="Normal"/>
-              <w:spacing w:lineRule="auto" w:line="240" w:before="0" w:after="0"/>
-              <w:ind w:hanging="0"/>
-              <w:jc w:val="left"/>
-              <w:rPr>
-                <w:rFonts w:ascii="Calibri" w:hAnsi="Calibri" w:cs="Arial" w:asciiTheme="minorHAnsi" w:hAnsiTheme="minorHAnsi"/>
-                <w:b/>
-                <w:b/>
-                <w:bCs/>
-                <w:szCs w:val="24"/>
-              </w:rPr>
-            </w:pPr>
-            <w:r>
-              <w:rPr>
-                <w:rFonts w:eastAsia="Times New Roman" w:cs="Arial" w:ascii="Calibri" w:hAnsi="Calibri" w:asciiTheme="minorHAnsi" w:hAnsiTheme="minorHAnsi"/>
+              <w:spacing w:lineRule="auto" w:line="240" w:before="57" w:after="57"/>
+              <w:ind w:hanging="0"/>
+              <w:jc w:val="left"/>
+              <w:rPr>
+                <w:rFonts w:ascii="Calibri" w:hAnsi="Calibri" w:cs="Arial" w:asciiTheme="minorHAnsi" w:hAnsiTheme="minorHAnsi"/>
+                <w:b/>
+                <w:b/>
+                <w:bCs/>
+                <w:szCs w:val="24"/>
+              </w:rPr>
+            </w:pPr>
+            <w:r>
+              <w:rPr>
+                <w:rFonts w:eastAsia="Times New Roman" w:cs="Arial" w:ascii="Arial" w:hAnsi="Arial"/>
                 <w:b/>
                 <w:bCs/>
                 <w:szCs w:val="24"/>
@@ -466,17 +477,17 @@
           <w:p>
             <w:pPr>
               <w:pStyle w:val="Normal"/>
-              <w:spacing w:lineRule="auto" w:line="240" w:before="0" w:after="0"/>
-              <w:ind w:hanging="0"/>
-              <w:jc w:val="left"/>
-              <w:rPr>
-                <w:rFonts w:ascii="Calibri" w:hAnsi="Calibri" w:cs="Arial" w:asciiTheme="minorHAnsi" w:hAnsiTheme="minorHAnsi"/>
-                <w:szCs w:val="24"/>
-              </w:rPr>
-            </w:pPr>
-            <w:r>
-              <w:rPr>
-                <w:rFonts w:eastAsia="Times New Roman" w:cs="Arial" w:ascii="Calibri" w:hAnsi="Calibri" w:asciiTheme="minorHAnsi" w:hAnsiTheme="minorHAnsi"/>
+              <w:spacing w:lineRule="auto" w:line="240" w:before="57" w:after="57"/>
+              <w:ind w:hanging="0"/>
+              <w:jc w:val="left"/>
+              <w:rPr>
+                <w:rFonts w:ascii="Calibri" w:hAnsi="Calibri" w:cs="Arial" w:asciiTheme="minorHAnsi" w:hAnsiTheme="minorHAnsi"/>
+                <w:szCs w:val="24"/>
+              </w:rPr>
+            </w:pPr>
+            <w:r>
+              <w:rPr>
+                <w:rFonts w:eastAsia="Times New Roman" w:cs="Arial" w:ascii="Arial" w:hAnsi="Arial"/>
                 <w:szCs w:val="24"/>
                 <w:lang w:eastAsia="pt-BR"/>
               </w:rPr>
@@ -499,20 +510,20 @@
           <w:p>
             <w:pPr>
               <w:pStyle w:val="Normal"/>
-              <w:spacing w:lineRule="auto" w:line="240" w:before="0" w:after="0"/>
-              <w:ind w:hanging="0"/>
-              <w:jc w:val="left"/>
-              <w:rPr>
-                <w:rFonts w:ascii="Calibri" w:hAnsi="Calibri" w:cs="Arial" w:asciiTheme="minorHAnsi" w:hAnsiTheme="minorHAnsi"/>
-                <w:b/>
-                <w:b/>
-                <w:bCs/>
-                <w:szCs w:val="24"/>
-              </w:rPr>
-            </w:pPr>
-            <w:r>
-              <w:rPr>
-                <w:rFonts w:eastAsia="Times New Roman" w:cs="Arial" w:ascii="Calibri" w:hAnsi="Calibri" w:asciiTheme="minorHAnsi" w:hAnsiTheme="minorHAnsi"/>
+              <w:spacing w:lineRule="auto" w:line="240" w:before="57" w:after="57"/>
+              <w:ind w:hanging="0"/>
+              <w:jc w:val="left"/>
+              <w:rPr>
+                <w:rFonts w:ascii="Calibri" w:hAnsi="Calibri" w:cs="Arial" w:asciiTheme="minorHAnsi" w:hAnsiTheme="minorHAnsi"/>
+                <w:b/>
+                <w:b/>
+                <w:bCs/>
+                <w:szCs w:val="24"/>
+              </w:rPr>
+            </w:pPr>
+            <w:r>
+              <w:rPr>
+                <w:rFonts w:eastAsia="Times New Roman" w:cs="Arial" w:ascii="Arial" w:hAnsi="Arial"/>
                 <w:b/>
                 <w:bCs/>
                 <w:szCs w:val="24"/>
@@ -537,17 +548,17 @@
           <w:p>
             <w:pPr>
               <w:pStyle w:val="Normal"/>
-              <w:spacing w:lineRule="auto" w:line="240" w:before="0" w:after="0"/>
-              <w:ind w:hanging="0"/>
-              <w:jc w:val="left"/>
-              <w:rPr>
-                <w:rFonts w:ascii="Calibri" w:hAnsi="Calibri" w:cs="Arial" w:asciiTheme="minorHAnsi" w:hAnsiTheme="minorHAnsi"/>
-                <w:szCs w:val="24"/>
-              </w:rPr>
-            </w:pPr>
-            <w:r>
-              <w:rPr>
-                <w:rFonts w:eastAsia="Times New Roman" w:cs="Arial" w:ascii="Calibri" w:hAnsi="Calibri" w:asciiTheme="minorHAnsi" w:hAnsiTheme="minorHAnsi"/>
+              <w:spacing w:lineRule="auto" w:line="240" w:before="57" w:after="57"/>
+              <w:ind w:hanging="0"/>
+              <w:jc w:val="left"/>
+              <w:rPr>
+                <w:rFonts w:ascii="Calibri" w:hAnsi="Calibri" w:cs="Arial" w:asciiTheme="minorHAnsi" w:hAnsiTheme="minorHAnsi"/>
+                <w:szCs w:val="24"/>
+              </w:rPr>
+            </w:pPr>
+            <w:r>
+              <w:rPr>
+                <w:rFonts w:eastAsia="Times New Roman" w:cs="Arial" w:ascii="Arial" w:hAnsi="Arial"/>
                 <w:szCs w:val="24"/>
                 <w:lang w:eastAsia="pt-BR"/>
               </w:rPr>
@@ -570,20 +581,20 @@
           <w:p>
             <w:pPr>
               <w:pStyle w:val="Normal"/>
-              <w:spacing w:lineRule="auto" w:line="240" w:before="0" w:after="0"/>
-              <w:ind w:hanging="0"/>
-              <w:jc w:val="left"/>
-              <w:rPr>
-                <w:rFonts w:ascii="Calibri" w:hAnsi="Calibri" w:cs="Arial" w:asciiTheme="minorHAnsi" w:hAnsiTheme="minorHAnsi"/>
-                <w:b/>
-                <w:b/>
-                <w:bCs/>
-                <w:szCs w:val="24"/>
-              </w:rPr>
-            </w:pPr>
-            <w:r>
-              <w:rPr>
-                <w:rFonts w:eastAsia="Times New Roman" w:cs="Arial" w:ascii="Calibri" w:hAnsi="Calibri" w:asciiTheme="minorHAnsi" w:hAnsiTheme="minorHAnsi"/>
+              <w:spacing w:lineRule="auto" w:line="240" w:before="57" w:after="57"/>
+              <w:ind w:hanging="0"/>
+              <w:jc w:val="left"/>
+              <w:rPr>
+                <w:rFonts w:ascii="Calibri" w:hAnsi="Calibri" w:cs="Arial" w:asciiTheme="minorHAnsi" w:hAnsiTheme="minorHAnsi"/>
+                <w:b/>
+                <w:b/>
+                <w:bCs/>
+                <w:szCs w:val="24"/>
+              </w:rPr>
+            </w:pPr>
+            <w:r>
+              <w:rPr>
+                <w:rFonts w:eastAsia="Times New Roman" w:cs="Arial" w:ascii="Arial" w:hAnsi="Arial"/>
                 <w:b/>
                 <w:bCs/>
                 <w:szCs w:val="24"/>
@@ -608,17 +619,17 @@
           <w:p>
             <w:pPr>
               <w:pStyle w:val="Normal"/>
-              <w:spacing w:lineRule="auto" w:line="240" w:before="0" w:after="0"/>
-              <w:ind w:hanging="0"/>
-              <w:jc w:val="left"/>
-              <w:rPr>
-                <w:rFonts w:ascii="Calibri" w:hAnsi="Calibri" w:cs="Arial" w:asciiTheme="minorHAnsi" w:hAnsiTheme="minorHAnsi"/>
-                <w:szCs w:val="24"/>
-              </w:rPr>
-            </w:pPr>
-            <w:r>
-              <w:rPr>
-                <w:rFonts w:eastAsia="Times New Roman" w:cs="Arial" w:ascii="Calibri" w:hAnsi="Calibri" w:asciiTheme="minorHAnsi" w:hAnsiTheme="minorHAnsi"/>
+              <w:spacing w:lineRule="auto" w:line="240" w:before="57" w:after="57"/>
+              <w:ind w:hanging="0"/>
+              <w:jc w:val="left"/>
+              <w:rPr>
+                <w:rFonts w:ascii="Calibri" w:hAnsi="Calibri" w:cs="Arial" w:asciiTheme="minorHAnsi" w:hAnsiTheme="minorHAnsi"/>
+                <w:szCs w:val="24"/>
+              </w:rPr>
+            </w:pPr>
+            <w:r>
+              <w:rPr>
+                <w:rFonts w:eastAsia="Times New Roman" w:cs="Arial" w:ascii="Arial" w:hAnsi="Arial"/>
                 <w:szCs w:val="24"/>
                 <w:lang w:eastAsia="pt-BR"/>
               </w:rPr>
@@ -628,17 +639,17 @@
           <w:p>
             <w:pPr>
               <w:pStyle w:val="Normal"/>
-              <w:spacing w:lineRule="auto" w:line="240" w:before="0" w:after="0"/>
-              <w:ind w:hanging="0"/>
-              <w:jc w:val="left"/>
-              <w:rPr>
-                <w:rFonts w:ascii="Calibri" w:hAnsi="Calibri" w:cs="Arial" w:asciiTheme="minorHAnsi" w:hAnsiTheme="minorHAnsi"/>
-                <w:szCs w:val="24"/>
-              </w:rPr>
-            </w:pPr>
-            <w:r>
-              <w:rPr>
-                <w:rFonts w:eastAsia="Times New Roman" w:cs="Arial" w:ascii="Calibri" w:hAnsi="Calibri" w:asciiTheme="minorHAnsi" w:hAnsiTheme="minorHAnsi"/>
+              <w:spacing w:lineRule="auto" w:line="240" w:before="57" w:after="57"/>
+              <w:ind w:hanging="0"/>
+              <w:jc w:val="left"/>
+              <w:rPr>
+                <w:rFonts w:ascii="Calibri" w:hAnsi="Calibri" w:cs="Arial" w:asciiTheme="minorHAnsi" w:hAnsiTheme="minorHAnsi"/>
+                <w:szCs w:val="24"/>
+              </w:rPr>
+            </w:pPr>
+            <w:r>
+              <w:rPr>
+                <w:rFonts w:eastAsia="Times New Roman" w:cs="Arial" w:ascii="Arial" w:hAnsi="Arial"/>
                 <w:szCs w:val="24"/>
                 <w:lang w:eastAsia="pt-BR"/>
               </w:rPr>
@@ -652,16 +663,16 @@
                 <w:ilvl w:val="0"/>
                 <w:numId w:val="1"/>
               </w:numPr>
-              <w:spacing w:lineRule="auto" w:line="240" w:before="0" w:after="0"/>
-              <w:jc w:val="left"/>
-              <w:rPr>
-                <w:rFonts w:ascii="Calibri" w:hAnsi="Calibri" w:cs="Arial" w:asciiTheme="minorHAnsi" w:hAnsiTheme="minorHAnsi"/>
-                <w:szCs w:val="24"/>
-              </w:rPr>
-            </w:pPr>
-            <w:r>
-              <w:rPr>
-                <w:rFonts w:eastAsia="Times New Roman" w:cs="Arial" w:ascii="Calibri" w:hAnsi="Calibri" w:asciiTheme="minorHAnsi" w:hAnsiTheme="minorHAnsi"/>
+              <w:spacing w:lineRule="auto" w:line="240" w:before="57" w:after="57"/>
+              <w:jc w:val="left"/>
+              <w:rPr>
+                <w:rFonts w:ascii="Calibri" w:hAnsi="Calibri" w:cs="Arial" w:asciiTheme="minorHAnsi" w:hAnsiTheme="minorHAnsi"/>
+                <w:szCs w:val="24"/>
+              </w:rPr>
+            </w:pPr>
+            <w:r>
+              <w:rPr>
+                <w:rFonts w:eastAsia="Times New Roman" w:cs="Arial" w:ascii="Arial" w:hAnsi="Arial"/>
                 <w:szCs w:val="24"/>
                 <w:lang w:eastAsia="pt-BR"/>
               </w:rPr>
@@ -675,16 +686,16 @@
                 <w:ilvl w:val="0"/>
                 <w:numId w:val="1"/>
               </w:numPr>
-              <w:spacing w:lineRule="auto" w:line="240" w:before="0" w:after="0"/>
-              <w:jc w:val="left"/>
-              <w:rPr>
-                <w:rFonts w:ascii="Calibri" w:hAnsi="Calibri" w:cs="Arial" w:asciiTheme="minorHAnsi" w:hAnsiTheme="minorHAnsi"/>
-                <w:szCs w:val="24"/>
-              </w:rPr>
-            </w:pPr>
-            <w:r>
-              <w:rPr>
-                <w:rFonts w:eastAsia="Times New Roman" w:cs="Arial" w:ascii="Calibri" w:hAnsi="Calibri" w:asciiTheme="minorHAnsi" w:hAnsiTheme="minorHAnsi"/>
+              <w:spacing w:lineRule="auto" w:line="240" w:before="57" w:after="57"/>
+              <w:jc w:val="left"/>
+              <w:rPr>
+                <w:rFonts w:ascii="Calibri" w:hAnsi="Calibri" w:cs="Arial" w:asciiTheme="minorHAnsi" w:hAnsiTheme="minorHAnsi"/>
+                <w:szCs w:val="24"/>
+              </w:rPr>
+            </w:pPr>
+            <w:r>
+              <w:rPr>
+                <w:rFonts w:eastAsia="Times New Roman" w:cs="Arial" w:ascii="Arial" w:hAnsi="Arial"/>
                 <w:szCs w:val="24"/>
                 <w:lang w:eastAsia="pt-BR"/>
               </w:rPr>
@@ -698,16 +709,16 @@
                 <w:ilvl w:val="0"/>
                 <w:numId w:val="1"/>
               </w:numPr>
-              <w:spacing w:lineRule="auto" w:line="240" w:before="0" w:after="0"/>
-              <w:jc w:val="left"/>
-              <w:rPr>
-                <w:rFonts w:ascii="Calibri" w:hAnsi="Calibri" w:cs="Arial" w:asciiTheme="minorHAnsi" w:hAnsiTheme="minorHAnsi"/>
-                <w:szCs w:val="24"/>
-              </w:rPr>
-            </w:pPr>
-            <w:r>
-              <w:rPr>
-                <w:rFonts w:eastAsia="Times New Roman" w:cs="Arial" w:ascii="Calibri" w:hAnsi="Calibri" w:asciiTheme="minorHAnsi" w:hAnsiTheme="minorHAnsi"/>
+              <w:spacing w:lineRule="auto" w:line="240" w:before="57" w:after="57"/>
+              <w:jc w:val="left"/>
+              <w:rPr>
+                <w:rFonts w:ascii="Calibri" w:hAnsi="Calibri" w:cs="Arial" w:asciiTheme="minorHAnsi" w:hAnsiTheme="minorHAnsi"/>
+                <w:szCs w:val="24"/>
+              </w:rPr>
+            </w:pPr>
+            <w:r>
+              <w:rPr>
+                <w:rFonts w:eastAsia="Times New Roman" w:cs="Arial" w:ascii="Arial" w:hAnsi="Arial"/>
                 <w:szCs w:val="24"/>
                 <w:lang w:eastAsia="pt-BR"/>
               </w:rPr>
@@ -721,16 +732,16 @@
                 <w:ilvl w:val="0"/>
                 <w:numId w:val="1"/>
               </w:numPr>
-              <w:spacing w:lineRule="auto" w:line="240" w:before="0" w:after="0"/>
-              <w:jc w:val="left"/>
-              <w:rPr>
-                <w:rFonts w:ascii="Calibri" w:hAnsi="Calibri" w:cs="Arial" w:asciiTheme="minorHAnsi" w:hAnsiTheme="minorHAnsi"/>
-                <w:szCs w:val="24"/>
-              </w:rPr>
-            </w:pPr>
-            <w:r>
-              <w:rPr>
-                <w:rFonts w:eastAsia="Times New Roman" w:cs="Arial" w:ascii="Calibri" w:hAnsi="Calibri" w:asciiTheme="minorHAnsi" w:hAnsiTheme="minorHAnsi"/>
+              <w:spacing w:lineRule="auto" w:line="240" w:before="57" w:after="57"/>
+              <w:jc w:val="left"/>
+              <w:rPr>
+                <w:rFonts w:ascii="Calibri" w:hAnsi="Calibri" w:cs="Arial" w:asciiTheme="minorHAnsi" w:hAnsiTheme="minorHAnsi"/>
+                <w:szCs w:val="24"/>
+              </w:rPr>
+            </w:pPr>
+            <w:r>
+              <w:rPr>
+                <w:rFonts w:eastAsia="Times New Roman" w:cs="Arial" w:ascii="Arial" w:hAnsi="Arial"/>
                 <w:szCs w:val="24"/>
                 <w:lang w:eastAsia="pt-BR"/>
               </w:rPr>
@@ -744,16 +755,16 @@
                 <w:ilvl w:val="0"/>
                 <w:numId w:val="1"/>
               </w:numPr>
-              <w:spacing w:lineRule="auto" w:line="240" w:before="0" w:after="0"/>
-              <w:jc w:val="left"/>
-              <w:rPr>
-                <w:rFonts w:ascii="Calibri" w:hAnsi="Calibri" w:cs="Arial" w:asciiTheme="minorHAnsi" w:hAnsiTheme="minorHAnsi"/>
-                <w:szCs w:val="24"/>
-              </w:rPr>
-            </w:pPr>
-            <w:r>
-              <w:rPr>
-                <w:rFonts w:eastAsia="Times New Roman" w:cs="Arial" w:ascii="Calibri" w:hAnsi="Calibri" w:asciiTheme="minorHAnsi" w:hAnsiTheme="minorHAnsi"/>
+              <w:spacing w:lineRule="auto" w:line="240" w:before="57" w:after="57"/>
+              <w:jc w:val="left"/>
+              <w:rPr>
+                <w:rFonts w:ascii="Calibri" w:hAnsi="Calibri" w:cs="Arial" w:asciiTheme="minorHAnsi" w:hAnsiTheme="minorHAnsi"/>
+                <w:szCs w:val="24"/>
+              </w:rPr>
+            </w:pPr>
+            <w:r>
+              <w:rPr>
+                <w:rFonts w:eastAsia="Times New Roman" w:cs="Arial" w:ascii="Arial" w:hAnsi="Arial"/>
                 <w:szCs w:val="24"/>
                 <w:lang w:eastAsia="pt-BR"/>
               </w:rPr>
@@ -776,20 +787,20 @@
           <w:p>
             <w:pPr>
               <w:pStyle w:val="Normal"/>
-              <w:spacing w:lineRule="auto" w:line="240" w:before="0" w:after="0"/>
-              <w:ind w:hanging="0"/>
-              <w:jc w:val="left"/>
-              <w:rPr>
-                <w:rFonts w:ascii="Calibri" w:hAnsi="Calibri" w:cs="Arial" w:asciiTheme="minorHAnsi" w:hAnsiTheme="minorHAnsi"/>
-                <w:b/>
-                <w:b/>
-                <w:bCs/>
-                <w:szCs w:val="24"/>
-              </w:rPr>
-            </w:pPr>
-            <w:r>
-              <w:rPr>
-                <w:rFonts w:eastAsia="Times New Roman" w:cs="Arial" w:ascii="Calibri" w:hAnsi="Calibri" w:asciiTheme="minorHAnsi" w:hAnsiTheme="minorHAnsi"/>
+              <w:spacing w:lineRule="auto" w:line="240" w:before="57" w:after="57"/>
+              <w:ind w:hanging="0"/>
+              <w:jc w:val="left"/>
+              <w:rPr>
+                <w:rFonts w:ascii="Calibri" w:hAnsi="Calibri" w:cs="Arial" w:asciiTheme="minorHAnsi" w:hAnsiTheme="minorHAnsi"/>
+                <w:b/>
+                <w:b/>
+                <w:bCs/>
+                <w:szCs w:val="24"/>
+              </w:rPr>
+            </w:pPr>
+            <w:r>
+              <w:rPr>
+                <w:rFonts w:eastAsia="Times New Roman" w:cs="Arial" w:ascii="Arial" w:hAnsi="Arial"/>
                 <w:b/>
                 <w:bCs/>
                 <w:szCs w:val="24"/>
@@ -814,17 +825,16 @@
           <w:p>
             <w:pPr>
               <w:pStyle w:val="Normal"/>
-              <w:spacing w:lineRule="auto" w:line="240" w:before="0" w:after="0"/>
-              <w:ind w:hanging="0"/>
-              <w:jc w:val="left"/>
-              <w:rPr>
-                <w:rFonts w:ascii="Calibri" w:hAnsi="Calibri" w:cs="Arial" w:asciiTheme="minorHAnsi" w:hAnsiTheme="minorHAnsi"/>
-                <w:szCs w:val="24"/>
-              </w:rPr>
-            </w:pPr>
-            <w:r>
-              <w:rPr>
-                <w:rFonts w:eastAsia="Times New Roman" w:cs="Arial" w:ascii="Calibri" w:hAnsi="Calibri" w:asciiTheme="minorHAnsi" w:hAnsiTheme="minorHAnsi"/>
+              <w:spacing w:lineRule="auto" w:line="240" w:before="57" w:after="57"/>
+              <w:ind w:hanging="0"/>
+              <w:jc w:val="left"/>
+              <w:rPr>
+                <w:rFonts w:ascii="Arial" w:hAnsi="Arial"/>
+              </w:rPr>
+            </w:pPr>
+            <w:r>
+              <w:rPr>
+                <w:rFonts w:eastAsia="Times New Roman" w:cs="Arial" w:ascii="Arial" w:hAnsi="Arial"/>
                 <w:szCs w:val="24"/>
                 <w:lang w:eastAsia="pt-BR"/>
               </w:rPr>
@@ -847,20 +857,20 @@
           <w:p>
             <w:pPr>
               <w:pStyle w:val="Normal"/>
-              <w:spacing w:lineRule="auto" w:line="240" w:before="0" w:after="0"/>
-              <w:ind w:hanging="0"/>
-              <w:jc w:val="left"/>
-              <w:rPr>
-                <w:rFonts w:ascii="Calibri" w:hAnsi="Calibri" w:cs="Arial" w:asciiTheme="minorHAnsi" w:hAnsiTheme="minorHAnsi"/>
-                <w:b/>
-                <w:b/>
-                <w:bCs/>
-                <w:szCs w:val="24"/>
-              </w:rPr>
-            </w:pPr>
-            <w:r>
-              <w:rPr>
-                <w:rFonts w:eastAsia="Times New Roman" w:cs="Arial" w:ascii="Calibri" w:hAnsi="Calibri" w:asciiTheme="minorHAnsi" w:hAnsiTheme="minorHAnsi"/>
+              <w:spacing w:lineRule="auto" w:line="240" w:before="57" w:after="57"/>
+              <w:ind w:hanging="0"/>
+              <w:jc w:val="left"/>
+              <w:rPr>
+                <w:rFonts w:ascii="Calibri" w:hAnsi="Calibri" w:cs="Arial" w:asciiTheme="minorHAnsi" w:hAnsiTheme="minorHAnsi"/>
+                <w:b/>
+                <w:b/>
+                <w:bCs/>
+                <w:szCs w:val="24"/>
+              </w:rPr>
+            </w:pPr>
+            <w:r>
+              <w:rPr>
+                <w:rFonts w:eastAsia="Times New Roman" w:cs="Arial" w:ascii="Arial" w:hAnsi="Arial"/>
                 <w:b/>
                 <w:bCs/>
                 <w:szCs w:val="24"/>
@@ -885,17 +895,17 @@
           <w:p>
             <w:pPr>
               <w:pStyle w:val="Normal"/>
-              <w:spacing w:lineRule="auto" w:line="240" w:before="0" w:after="0"/>
-              <w:ind w:hanging="0"/>
-              <w:jc w:val="left"/>
-              <w:rPr>
-                <w:rFonts w:ascii="Calibri" w:hAnsi="Calibri" w:cs="Arial" w:asciiTheme="minorHAnsi" w:hAnsiTheme="minorHAnsi"/>
-                <w:szCs w:val="24"/>
-              </w:rPr>
-            </w:pPr>
-            <w:r>
-              <w:rPr>
-                <w:rFonts w:eastAsia="Times New Roman" w:cs="Arial" w:ascii="Calibri" w:hAnsi="Calibri" w:asciiTheme="minorHAnsi" w:hAnsiTheme="minorHAnsi"/>
+              <w:spacing w:lineRule="auto" w:line="240" w:before="57" w:after="57"/>
+              <w:ind w:hanging="0"/>
+              <w:jc w:val="left"/>
+              <w:rPr>
+                <w:rFonts w:ascii="Calibri" w:hAnsi="Calibri" w:cs="Arial" w:asciiTheme="minorHAnsi" w:hAnsiTheme="minorHAnsi"/>
+                <w:szCs w:val="24"/>
+              </w:rPr>
+            </w:pPr>
+            <w:r>
+              <w:rPr>
+                <w:rFonts w:eastAsia="Times New Roman" w:cs="Arial" w:ascii="Arial" w:hAnsi="Arial"/>
                 <w:szCs w:val="24"/>
                 <w:lang w:eastAsia="pt-BR"/>
               </w:rPr>
@@ -918,20 +928,20 @@
           <w:p>
             <w:pPr>
               <w:pStyle w:val="Normal"/>
-              <w:spacing w:lineRule="auto" w:line="240" w:before="0" w:after="0"/>
-              <w:ind w:hanging="0"/>
-              <w:jc w:val="left"/>
-              <w:rPr>
-                <w:rFonts w:ascii="Calibri" w:hAnsi="Calibri" w:cs="Arial" w:asciiTheme="minorHAnsi" w:hAnsiTheme="minorHAnsi"/>
-                <w:b/>
-                <w:b/>
-                <w:bCs/>
-                <w:szCs w:val="24"/>
-              </w:rPr>
-            </w:pPr>
-            <w:r>
-              <w:rPr>
-                <w:rFonts w:eastAsia="Times New Roman" w:cs="Arial" w:ascii="Calibri" w:hAnsi="Calibri" w:asciiTheme="minorHAnsi" w:hAnsiTheme="minorHAnsi"/>
+              <w:spacing w:lineRule="auto" w:line="240" w:before="57" w:after="57"/>
+              <w:ind w:hanging="0"/>
+              <w:jc w:val="left"/>
+              <w:rPr>
+                <w:rFonts w:ascii="Calibri" w:hAnsi="Calibri" w:cs="Arial" w:asciiTheme="minorHAnsi" w:hAnsiTheme="minorHAnsi"/>
+                <w:b/>
+                <w:b/>
+                <w:bCs/>
+                <w:szCs w:val="24"/>
+              </w:rPr>
+            </w:pPr>
+            <w:r>
+              <w:rPr>
+                <w:rFonts w:eastAsia="Times New Roman" w:cs="Arial" w:ascii="Arial" w:hAnsi="Arial"/>
                 <w:b/>
                 <w:bCs/>
                 <w:szCs w:val="24"/>
@@ -941,7 +951,7 @@
             </w:r>
             <w:r>
               <w:rPr>
-                <w:rFonts w:eastAsia="Times New Roman" w:cs="Arial" w:ascii="Calibri" w:hAnsi="Calibri" w:asciiTheme="minorHAnsi" w:hAnsiTheme="minorHAnsi"/>
+                <w:rFonts w:eastAsia="Times New Roman" w:cs="Arial" w:ascii="Arial" w:hAnsi="Arial"/>
                 <w:b/>
                 <w:bCs/>
                 <w:i/>
@@ -968,17 +978,17 @@
           <w:p>
             <w:pPr>
               <w:pStyle w:val="Normal"/>
-              <w:spacing w:lineRule="auto" w:line="240" w:before="0" w:after="0"/>
-              <w:ind w:hanging="0"/>
-              <w:jc w:val="left"/>
-              <w:rPr>
-                <w:rFonts w:ascii="Calibri" w:hAnsi="Calibri" w:cs="Arial" w:asciiTheme="minorHAnsi" w:hAnsiTheme="minorHAnsi"/>
-                <w:szCs w:val="24"/>
-              </w:rPr>
-            </w:pPr>
-            <w:r>
-              <w:rPr>
-                <w:rFonts w:eastAsia="Times New Roman" w:cs="Arial" w:ascii="Calibri" w:hAnsi="Calibri" w:asciiTheme="minorHAnsi" w:hAnsiTheme="minorHAnsi"/>
+              <w:spacing w:lineRule="auto" w:line="240" w:before="57" w:after="57"/>
+              <w:ind w:hanging="0"/>
+              <w:jc w:val="left"/>
+              <w:rPr>
+                <w:rFonts w:ascii="Calibri" w:hAnsi="Calibri" w:cs="Arial" w:asciiTheme="minorHAnsi" w:hAnsiTheme="minorHAnsi"/>
+                <w:szCs w:val="24"/>
+              </w:rPr>
+            </w:pPr>
+            <w:r>
+              <w:rPr>
+                <w:rFonts w:eastAsia="Times New Roman" w:cs="Arial" w:ascii="Arial" w:hAnsi="Arial"/>
                 <w:szCs w:val="24"/>
                 <w:lang w:eastAsia="pt-BR"/>
               </w:rPr>
@@ -1001,20 +1011,20 @@
           <w:p>
             <w:pPr>
               <w:pStyle w:val="Normal"/>
-              <w:spacing w:lineRule="auto" w:line="240" w:before="0" w:after="0"/>
-              <w:ind w:hanging="0"/>
-              <w:jc w:val="left"/>
-              <w:rPr>
-                <w:rFonts w:ascii="Calibri" w:hAnsi="Calibri" w:cs="Arial" w:asciiTheme="minorHAnsi" w:hAnsiTheme="minorHAnsi"/>
-                <w:b/>
-                <w:b/>
-                <w:bCs/>
-                <w:szCs w:val="24"/>
-              </w:rPr>
-            </w:pPr>
-            <w:r>
-              <w:rPr>
-                <w:rFonts w:eastAsia="Times New Roman" w:cs="Arial" w:ascii="Calibri" w:hAnsi="Calibri" w:asciiTheme="minorHAnsi" w:hAnsiTheme="minorHAnsi"/>
+              <w:spacing w:lineRule="auto" w:line="240" w:before="57" w:after="57"/>
+              <w:ind w:hanging="0"/>
+              <w:jc w:val="left"/>
+              <w:rPr>
+                <w:rFonts w:ascii="Calibri" w:hAnsi="Calibri" w:cs="Arial" w:asciiTheme="minorHAnsi" w:hAnsiTheme="minorHAnsi"/>
+                <w:b/>
+                <w:b/>
+                <w:bCs/>
+                <w:szCs w:val="24"/>
+              </w:rPr>
+            </w:pPr>
+            <w:r>
+              <w:rPr>
+                <w:rFonts w:eastAsia="Times New Roman" w:cs="Arial" w:ascii="Arial" w:hAnsi="Arial"/>
                 <w:b/>
                 <w:bCs/>
                 <w:szCs w:val="24"/>
@@ -1039,17 +1049,17 @@
           <w:p>
             <w:pPr>
               <w:pStyle w:val="Normal"/>
-              <w:spacing w:lineRule="auto" w:line="240" w:before="0" w:after="0"/>
-              <w:ind w:hanging="0"/>
-              <w:jc w:val="left"/>
-              <w:rPr>
-                <w:rFonts w:ascii="Calibri" w:hAnsi="Calibri" w:cs="Arial" w:asciiTheme="minorHAnsi" w:hAnsiTheme="minorHAnsi"/>
-                <w:szCs w:val="24"/>
-              </w:rPr>
-            </w:pPr>
-            <w:r>
-              <w:rPr>
-                <w:rFonts w:eastAsia="Times New Roman" w:cs="Arial" w:ascii="Calibri" w:hAnsi="Calibri" w:asciiTheme="minorHAnsi" w:hAnsiTheme="minorHAnsi"/>
+              <w:spacing w:lineRule="auto" w:line="240" w:before="57" w:after="57"/>
+              <w:ind w:hanging="0"/>
+              <w:jc w:val="left"/>
+              <w:rPr>
+                <w:rFonts w:ascii="Calibri" w:hAnsi="Calibri" w:cs="Arial" w:asciiTheme="minorHAnsi" w:hAnsiTheme="minorHAnsi"/>
+                <w:szCs w:val="24"/>
+              </w:rPr>
+            </w:pPr>
+            <w:r>
+              <w:rPr>
+                <w:rFonts w:eastAsia="Times New Roman" w:cs="Arial" w:ascii="Arial" w:hAnsi="Arial"/>
                 <w:szCs w:val="24"/>
                 <w:lang w:eastAsia="pt-BR"/>
               </w:rPr>
@@ -1072,20 +1082,20 @@
           <w:p>
             <w:pPr>
               <w:pStyle w:val="Normal"/>
-              <w:spacing w:lineRule="auto" w:line="240" w:before="0" w:after="0"/>
-              <w:ind w:hanging="0"/>
-              <w:jc w:val="left"/>
-              <w:rPr>
-                <w:rFonts w:ascii="Calibri" w:hAnsi="Calibri" w:cs="Arial" w:asciiTheme="minorHAnsi" w:hAnsiTheme="minorHAnsi"/>
-                <w:b/>
-                <w:b/>
-                <w:bCs/>
-                <w:szCs w:val="24"/>
-              </w:rPr>
-            </w:pPr>
-            <w:r>
-              <w:rPr>
-                <w:rFonts w:eastAsia="Times New Roman" w:cs="Arial" w:ascii="Calibri" w:hAnsi="Calibri" w:asciiTheme="minorHAnsi" w:hAnsiTheme="minorHAnsi"/>
+              <w:spacing w:lineRule="auto" w:line="240" w:before="57" w:after="57"/>
+              <w:ind w:hanging="0"/>
+              <w:jc w:val="left"/>
+              <w:rPr>
+                <w:rFonts w:ascii="Calibri" w:hAnsi="Calibri" w:cs="Arial" w:asciiTheme="minorHAnsi" w:hAnsiTheme="minorHAnsi"/>
+                <w:b/>
+                <w:b/>
+                <w:bCs/>
+                <w:szCs w:val="24"/>
+              </w:rPr>
+            </w:pPr>
+            <w:r>
+              <w:rPr>
+                <w:rFonts w:eastAsia="Times New Roman" w:cs="Arial" w:ascii="Arial" w:hAnsi="Arial"/>
                 <w:b/>
                 <w:bCs/>
                 <w:szCs w:val="24"/>
@@ -1110,17 +1120,17 @@
           <w:p>
             <w:pPr>
               <w:pStyle w:val="Normal"/>
-              <w:spacing w:lineRule="auto" w:line="240" w:before="0" w:after="0"/>
-              <w:ind w:hanging="0"/>
-              <w:jc w:val="left"/>
-              <w:rPr>
-                <w:rFonts w:ascii="Calibri" w:hAnsi="Calibri" w:cs="Arial" w:asciiTheme="minorHAnsi" w:hAnsiTheme="minorHAnsi"/>
-                <w:szCs w:val="24"/>
-              </w:rPr>
-            </w:pPr>
-            <w:r>
-              <w:rPr>
-                <w:rFonts w:eastAsia="Times New Roman" w:cs="Arial" w:ascii="Calibri" w:hAnsi="Calibri" w:asciiTheme="minorHAnsi" w:hAnsiTheme="minorHAnsi"/>
+              <w:spacing w:lineRule="auto" w:line="240" w:before="57" w:after="57"/>
+              <w:ind w:hanging="0"/>
+              <w:jc w:val="left"/>
+              <w:rPr>
+                <w:rFonts w:ascii="Calibri" w:hAnsi="Calibri" w:cs="Arial" w:asciiTheme="minorHAnsi" w:hAnsiTheme="minorHAnsi"/>
+                <w:szCs w:val="24"/>
+              </w:rPr>
+            </w:pPr>
+            <w:r>
+              <w:rPr>
+                <w:rFonts w:eastAsia="Times New Roman" w:cs="Arial" w:ascii="Arial" w:hAnsi="Arial"/>
                 <w:szCs w:val="24"/>
                 <w:lang w:eastAsia="pt-BR"/>
               </w:rPr>
@@ -1143,20 +1153,20 @@
           <w:p>
             <w:pPr>
               <w:pStyle w:val="Normal"/>
-              <w:spacing w:lineRule="auto" w:line="240" w:before="0" w:after="0"/>
-              <w:ind w:hanging="0"/>
-              <w:jc w:val="left"/>
-              <w:rPr>
-                <w:rFonts w:ascii="Calibri" w:hAnsi="Calibri" w:cs="Arial" w:asciiTheme="minorHAnsi" w:hAnsiTheme="minorHAnsi"/>
-                <w:b/>
-                <w:b/>
-                <w:bCs/>
-                <w:szCs w:val="24"/>
-              </w:rPr>
-            </w:pPr>
-            <w:r>
-              <w:rPr>
-                <w:rFonts w:eastAsia="Times New Roman" w:cs="Arial" w:ascii="Calibri" w:hAnsi="Calibri" w:asciiTheme="minorHAnsi" w:hAnsiTheme="minorHAnsi"/>
+              <w:spacing w:lineRule="auto" w:line="240" w:before="57" w:after="57"/>
+              <w:ind w:hanging="0"/>
+              <w:jc w:val="left"/>
+              <w:rPr>
+                <w:rFonts w:ascii="Calibri" w:hAnsi="Calibri" w:cs="Arial" w:asciiTheme="minorHAnsi" w:hAnsiTheme="minorHAnsi"/>
+                <w:b/>
+                <w:b/>
+                <w:bCs/>
+                <w:szCs w:val="24"/>
+              </w:rPr>
+            </w:pPr>
+            <w:r>
+              <w:rPr>
+                <w:rFonts w:eastAsia="Times New Roman" w:cs="Arial" w:ascii="Arial" w:hAnsi="Arial"/>
                 <w:b/>
                 <w:bCs/>
                 <w:szCs w:val="24"/>
@@ -1181,20 +1191,20 @@
           <w:p>
             <w:pPr>
               <w:pStyle w:val="Normal"/>
-              <w:spacing w:lineRule="auto" w:line="240" w:before="0" w:after="0"/>
-              <w:ind w:hanging="0"/>
-              <w:jc w:val="left"/>
-              <w:rPr>
-                <w:rFonts w:ascii="Calibri" w:hAnsi="Calibri" w:cs="Arial" w:asciiTheme="minorHAnsi" w:hAnsiTheme="minorHAnsi"/>
-                <w:b/>
-                <w:b/>
-                <w:bCs/>
-                <w:szCs w:val="24"/>
-              </w:rPr>
-            </w:pPr>
-            <w:r>
-              <w:rPr>
-                <w:rFonts w:eastAsia="Times New Roman" w:cs="Arial" w:ascii="Calibri" w:hAnsi="Calibri" w:asciiTheme="minorHAnsi" w:hAnsiTheme="minorHAnsi"/>
+              <w:spacing w:lineRule="auto" w:line="240" w:before="57" w:after="57"/>
+              <w:ind w:hanging="0"/>
+              <w:jc w:val="left"/>
+              <w:rPr>
+                <w:rFonts w:ascii="Calibri" w:hAnsi="Calibri" w:cs="Arial" w:asciiTheme="minorHAnsi" w:hAnsiTheme="minorHAnsi"/>
+                <w:b/>
+                <w:b/>
+                <w:bCs/>
+                <w:szCs w:val="24"/>
+              </w:rPr>
+            </w:pPr>
+            <w:r>
+              <w:rPr>
+                <w:rFonts w:eastAsia="Times New Roman" w:cs="Arial" w:ascii="Arial" w:hAnsi="Arial"/>
                 <w:szCs w:val="24"/>
                 <w:lang w:eastAsia="pt-BR"/>
               </w:rPr>
@@ -1217,20 +1227,20 @@
           <w:p>
             <w:pPr>
               <w:pStyle w:val="Normal"/>
-              <w:spacing w:lineRule="auto" w:line="240" w:before="0" w:after="0"/>
-              <w:ind w:hanging="0"/>
-              <w:jc w:val="left"/>
-              <w:rPr>
-                <w:rFonts w:ascii="Calibri" w:hAnsi="Calibri" w:cs="Arial" w:asciiTheme="minorHAnsi" w:hAnsiTheme="minorHAnsi"/>
-                <w:b/>
-                <w:b/>
-                <w:bCs/>
-                <w:szCs w:val="24"/>
-              </w:rPr>
-            </w:pPr>
-            <w:r>
-              <w:rPr>
-                <w:rFonts w:eastAsia="Times New Roman" w:cs="Arial" w:ascii="Calibri" w:hAnsi="Calibri" w:asciiTheme="minorHAnsi" w:hAnsiTheme="minorHAnsi"/>
+              <w:spacing w:lineRule="auto" w:line="240" w:before="57" w:after="57"/>
+              <w:ind w:hanging="0"/>
+              <w:jc w:val="left"/>
+              <w:rPr>
+                <w:rFonts w:ascii="Calibri" w:hAnsi="Calibri" w:cs="Arial" w:asciiTheme="minorHAnsi" w:hAnsiTheme="minorHAnsi"/>
+                <w:b/>
+                <w:b/>
+                <w:bCs/>
+                <w:szCs w:val="24"/>
+              </w:rPr>
+            </w:pPr>
+            <w:r>
+              <w:rPr>
+                <w:rFonts w:eastAsia="Times New Roman" w:cs="Arial" w:ascii="Arial" w:hAnsi="Arial"/>
                 <w:b/>
                 <w:bCs/>
                 <w:szCs w:val="24"/>
@@ -1255,17 +1265,17 @@
           <w:p>
             <w:pPr>
               <w:pStyle w:val="Normal"/>
-              <w:spacing w:lineRule="auto" w:line="240" w:before="0" w:after="0"/>
-              <w:ind w:hanging="0"/>
-              <w:jc w:val="left"/>
-              <w:rPr>
-                <w:rFonts w:ascii="Calibri" w:hAnsi="Calibri" w:cs="Arial" w:asciiTheme="minorHAnsi" w:hAnsiTheme="minorHAnsi"/>
-                <w:szCs w:val="24"/>
-              </w:rPr>
-            </w:pPr>
-            <w:r>
-              <w:rPr>
-                <w:rFonts w:eastAsia="Times New Roman" w:cs="Arial" w:ascii="Calibri" w:hAnsi="Calibri" w:asciiTheme="minorHAnsi" w:hAnsiTheme="minorHAnsi"/>
+              <w:spacing w:lineRule="auto" w:line="240" w:before="57" w:after="57"/>
+              <w:ind w:hanging="0"/>
+              <w:jc w:val="left"/>
+              <w:rPr>
+                <w:rFonts w:ascii="Calibri" w:hAnsi="Calibri" w:cs="Arial" w:asciiTheme="minorHAnsi" w:hAnsiTheme="minorHAnsi"/>
+                <w:szCs w:val="24"/>
+              </w:rPr>
+            </w:pPr>
+            <w:r>
+              <w:rPr>
+                <w:rFonts w:eastAsia="Times New Roman" w:cs="Arial" w:ascii="Arial" w:hAnsi="Arial"/>
                 <w:szCs w:val="24"/>
                 <w:lang w:eastAsia="pt-BR"/>
               </w:rPr>
@@ -1288,20 +1298,20 @@
           <w:p>
             <w:pPr>
               <w:pStyle w:val="Normal"/>
-              <w:spacing w:lineRule="auto" w:line="240" w:before="0" w:after="0"/>
-              <w:ind w:hanging="0"/>
-              <w:jc w:val="left"/>
-              <w:rPr>
-                <w:rFonts w:ascii="Calibri" w:hAnsi="Calibri" w:cs="Arial" w:asciiTheme="minorHAnsi" w:hAnsiTheme="minorHAnsi"/>
-                <w:b/>
-                <w:b/>
-                <w:bCs/>
-                <w:szCs w:val="24"/>
-              </w:rPr>
-            </w:pPr>
-            <w:r>
-              <w:rPr>
-                <w:rFonts w:eastAsia="Times New Roman" w:cs="Arial" w:ascii="Calibri" w:hAnsi="Calibri" w:asciiTheme="minorHAnsi" w:hAnsiTheme="minorHAnsi"/>
+              <w:spacing w:lineRule="auto" w:line="240" w:before="57" w:after="57"/>
+              <w:ind w:hanging="0"/>
+              <w:jc w:val="left"/>
+              <w:rPr>
+                <w:rFonts w:ascii="Calibri" w:hAnsi="Calibri" w:cs="Arial" w:asciiTheme="minorHAnsi" w:hAnsiTheme="minorHAnsi"/>
+                <w:b/>
+                <w:b/>
+                <w:bCs/>
+                <w:szCs w:val="24"/>
+              </w:rPr>
+            </w:pPr>
+            <w:r>
+              <w:rPr>
+                <w:rFonts w:eastAsia="Times New Roman" w:cs="Arial" w:ascii="Arial" w:hAnsi="Arial"/>
                 <w:b/>
                 <w:bCs/>
                 <w:szCs w:val="24"/>
@@ -1326,7 +1336,7 @@
           <w:p>
             <w:pPr>
               <w:pStyle w:val="Normal"/>
-              <w:spacing w:lineRule="auto" w:line="240" w:before="0" w:after="0"/>
+              <w:spacing w:lineRule="auto" w:line="240" w:before="57" w:after="57"/>
               <w:ind w:hanging="0"/>
               <w:jc w:val="left"/>
               <w:rPr>
@@ -1336,19 +1346,12 @@
             </w:pPr>
             <w:r>
               <w:rPr>
-                <w:rFonts w:eastAsia="Times New Roman" w:cs="Arial" w:ascii="Calibri" w:hAnsi="Calibri" w:asciiTheme="minorHAnsi" w:hAnsiTheme="minorHAnsi"/>
+                <w:rFonts w:eastAsia="Times New Roman" w:cs="Arial" w:ascii="Arial" w:hAnsi="Arial"/>
                 <w:szCs w:val="24"/>
                 <w:lang w:eastAsia="pt-BR"/>
               </w:rPr>
               <w:t xml:space="preserve">Qual ferramenta você usou para fazer o jogo? Fale um pouco sobre ela. </w:t>
               <w:br/>
-            </w:r>
-            <w:r>
-              <w:rPr>
-                <w:rFonts w:eastAsia="Times New Roman" w:cs="Arial" w:ascii="Calibri" w:hAnsi="Calibri" w:asciiTheme="minorHAnsi" w:hAnsiTheme="minorHAnsi"/>
-                <w:szCs w:val="24"/>
-                <w:lang w:eastAsia="pt-BR"/>
-              </w:rPr>
               <w:t>Scratch?</w:t>
             </w:r>
           </w:p>
@@ -1393,6 +1396,7 @@
       </w:pPr>
       <w:rPr>
         <w:rFonts w:ascii="Wingdings" w:hAnsi="Wingdings" w:cs="Wingdings" w:hint="default"/>
+        <w:rFonts w:cs="Wingdings"/>
       </w:rPr>
     </w:lvl>
     <w:lvl w:ilvl="1">
@@ -1424,6 +1428,7 @@
       </w:pPr>
       <w:rPr>
         <w:rFonts w:ascii="Wingdings" w:hAnsi="Wingdings" w:cs="Wingdings" w:hint="default"/>
+        <w:rFonts w:cs="Wingdings"/>
       </w:rPr>
     </w:lvl>
     <w:lvl w:ilvl="3">
@@ -1439,6 +1444,7 @@
       </w:pPr>
       <w:rPr>
         <w:rFonts w:ascii="Symbol" w:hAnsi="Symbol" w:cs="Symbol" w:hint="default"/>
+        <w:rFonts w:cs="Symbol"/>
       </w:rPr>
     </w:lvl>
     <w:lvl w:ilvl="4">
@@ -1470,6 +1476,7 @@
       </w:pPr>
       <w:rPr>
         <w:rFonts w:ascii="Wingdings" w:hAnsi="Wingdings" w:cs="Wingdings" w:hint="default"/>
+        <w:rFonts w:cs="Wingdings"/>
       </w:rPr>
     </w:lvl>
     <w:lvl w:ilvl="6">
@@ -1485,6 +1492,7 @@
       </w:pPr>
       <w:rPr>
         <w:rFonts w:ascii="Symbol" w:hAnsi="Symbol" w:cs="Symbol" w:hint="default"/>
+        <w:rFonts w:cs="Symbol"/>
       </w:rPr>
     </w:lvl>
     <w:lvl w:ilvl="7">
@@ -1516,6 +1524,7 @@
       </w:pPr>
       <w:rPr>
         <w:rFonts w:ascii="Wingdings" w:hAnsi="Wingdings" w:cs="Wingdings" w:hint="default"/>
+        <w:rFonts w:cs="Wingdings"/>
       </w:rPr>
     </w:lvl>
   </w:abstractNum>
@@ -2019,7 +2028,7 @@
       <w:jc w:val="both"/>
     </w:pPr>
     <w:rPr>
-      <w:rFonts w:ascii="Times New Roman" w:hAnsi="Times New Roman" w:cs="Times New Roman" w:eastAsia="Calibri"/>
+      <w:rFonts w:ascii="Times New Roman" w:hAnsi="Times New Roman" w:eastAsia="Calibri" w:cs="Times New Roman"/>
       <w:color w:val="auto"/>
       <w:kern w:val="0"/>
       <w:sz w:val="24"/>
@@ -2089,6 +2098,69 @@
     <w:qFormat/>
     <w:rPr>
       <w:rFonts w:cs="Courier New"/>
+    </w:rPr>
+  </w:style>
+  <w:style w:type="character" w:styleId="ListLabel7">
+    <w:name w:val="ListLabel 7"/>
+    <w:qFormat/>
+    <w:rPr>
+      <w:rFonts w:ascii="Calibri" w:hAnsi="Calibri" w:cs="Wingdings"/>
+    </w:rPr>
+  </w:style>
+  <w:style w:type="character" w:styleId="ListLabel8">
+    <w:name w:val="ListLabel 8"/>
+    <w:qFormat/>
+    <w:rPr>
+      <w:rFonts w:cs="Courier New"/>
+    </w:rPr>
+  </w:style>
+  <w:style w:type="character" w:styleId="ListLabel9">
+    <w:name w:val="ListLabel 9"/>
+    <w:qFormat/>
+    <w:rPr>
+      <w:rFonts w:cs="Wingdings"/>
+    </w:rPr>
+  </w:style>
+  <w:style w:type="character" w:styleId="ListLabel10">
+    <w:name w:val="ListLabel 10"/>
+    <w:qFormat/>
+    <w:rPr>
+      <w:rFonts w:cs="Symbol"/>
+    </w:rPr>
+  </w:style>
+  <w:style w:type="character" w:styleId="ListLabel11">
+    <w:name w:val="ListLabel 11"/>
+    <w:qFormat/>
+    <w:rPr>
+      <w:rFonts w:cs="Courier New"/>
+    </w:rPr>
+  </w:style>
+  <w:style w:type="character" w:styleId="ListLabel12">
+    <w:name w:val="ListLabel 12"/>
+    <w:qFormat/>
+    <w:rPr>
+      <w:rFonts w:cs="Wingdings"/>
+    </w:rPr>
+  </w:style>
+  <w:style w:type="character" w:styleId="ListLabel13">
+    <w:name w:val="ListLabel 13"/>
+    <w:qFormat/>
+    <w:rPr>
+      <w:rFonts w:cs="Symbol"/>
+    </w:rPr>
+  </w:style>
+  <w:style w:type="character" w:styleId="ListLabel14">
+    <w:name w:val="ListLabel 14"/>
+    <w:qFormat/>
+    <w:rPr>
+      <w:rFonts w:cs="Courier New"/>
+    </w:rPr>
+  </w:style>
+  <w:style w:type="character" w:styleId="ListLabel15">
+    <w:name w:val="ListLabel 15"/>
+    <w:qFormat/>
+    <w:rPr>
+      <w:rFonts w:cs="Wingdings"/>
     </w:rPr>
   </w:style>
   <w:style w:type="paragraph" w:styleId="Ttulo">

</xml_diff>